<commit_message>
Subida casos de prueba
</commit_message>
<xml_diff>
--- a/src/test/java/practicasFalabella/Evidencias/BuscarVuelo.docx
+++ b/src/test/java/practicasFalabella/Evidencias/BuscarVuelo.docx
@@ -218,6 +218,158 @@
                   </pic:nvPicPr>
                   <pic:blipFill>
                     <a:blip r:embed="rId9"/>
+                    <a:stretch>
+                      <a:fillRect/>
+                    </a:stretch>
+                  </pic:blipFill>
+                  <pic:spPr>
+                    <a:xfrm>
+                      <a:off x="0" y="0"/>
+                      <a:ext cx="5715000" cy="3429000"/>
+                    </a:xfrm>
+                    <a:prstGeom prst="rect">
+                      <a:avLst/>
+                    </a:prstGeom>
+                  </pic:spPr>
+                </pic:pic>
+              </a:graphicData>
+            </a:graphic>
+          </wp:inline>
+        </w:drawing>
+        <w:br/>
+        <w:br/>
+        <w:t>Se elige fecha de vuelta</w:t>
+        <w:br/>
+        <w:br/>
+        <w:drawing>
+          <wp:inline distT="0" distR="0" distB="0" distL="0">
+            <wp:extent cx="5715000" cy="3429000"/>
+            <wp:docPr id="6" name="Drawing 6" descr="evidencia.jpg"/>
+            <a:graphic xmlns:a="http://schemas.openxmlformats.org/drawingml/2006/main">
+              <a:graphicData uri="http://schemas.openxmlformats.org/drawingml/2006/picture">
+                <pic:pic xmlns:pic="http://schemas.openxmlformats.org/drawingml/2006/picture">
+                  <pic:nvPicPr>
+                    <pic:cNvPr id="0" name="Picture 6" descr="evidencia.jpg"/>
+                    <pic:cNvPicPr>
+                      <a:picLocks noChangeAspect="true"/>
+                    </pic:cNvPicPr>
+                  </pic:nvPicPr>
+                  <pic:blipFill>
+                    <a:blip r:embed="rId10"/>
+                    <a:stretch>
+                      <a:fillRect/>
+                    </a:stretch>
+                  </pic:blipFill>
+                  <pic:spPr>
+                    <a:xfrm>
+                      <a:off x="0" y="0"/>
+                      <a:ext cx="5715000" cy="3429000"/>
+                    </a:xfrm>
+                    <a:prstGeom prst="rect">
+                      <a:avLst/>
+                    </a:prstGeom>
+                  </pic:spPr>
+                </pic:pic>
+              </a:graphicData>
+            </a:graphic>
+          </wp:inline>
+        </w:drawing>
+        <w:br/>
+        <w:br/>
+        <w:t>Se selecciona fecha</w:t>
+        <w:br/>
+        <w:br/>
+        <w:drawing>
+          <wp:inline distT="0" distR="0" distB="0" distL="0">
+            <wp:extent cx="5715000" cy="3429000"/>
+            <wp:docPr id="7" name="Drawing 7" descr="evidencia.jpg"/>
+            <a:graphic xmlns:a="http://schemas.openxmlformats.org/drawingml/2006/main">
+              <a:graphicData uri="http://schemas.openxmlformats.org/drawingml/2006/picture">
+                <pic:pic xmlns:pic="http://schemas.openxmlformats.org/drawingml/2006/picture">
+                  <pic:nvPicPr>
+                    <pic:cNvPr id="0" name="Picture 7" descr="evidencia.jpg"/>
+                    <pic:cNvPicPr>
+                      <a:picLocks noChangeAspect="true"/>
+                    </pic:cNvPicPr>
+                  </pic:nvPicPr>
+                  <pic:blipFill>
+                    <a:blip r:embed="rId11"/>
+                    <a:stretch>
+                      <a:fillRect/>
+                    </a:stretch>
+                  </pic:blipFill>
+                  <pic:spPr>
+                    <a:xfrm>
+                      <a:off x="0" y="0"/>
+                      <a:ext cx="5715000" cy="3429000"/>
+                    </a:xfrm>
+                    <a:prstGeom prst="rect">
+                      <a:avLst/>
+                    </a:prstGeom>
+                  </pic:spPr>
+                </pic:pic>
+              </a:graphicData>
+            </a:graphic>
+          </wp:inline>
+        </w:drawing>
+        <w:br/>
+        <w:br/>
+        <w:t>click en Buscar Vuelo</w:t>
+        <w:br/>
+        <w:br/>
+        <w:drawing>
+          <wp:inline distT="0" distR="0" distB="0" distL="0">
+            <wp:extent cx="5715000" cy="3429000"/>
+            <wp:docPr id="8" name="Drawing 8" descr="evidencia.jpg"/>
+            <a:graphic xmlns:a="http://schemas.openxmlformats.org/drawingml/2006/main">
+              <a:graphicData uri="http://schemas.openxmlformats.org/drawingml/2006/picture">
+                <pic:pic xmlns:pic="http://schemas.openxmlformats.org/drawingml/2006/picture">
+                  <pic:nvPicPr>
+                    <pic:cNvPr id="0" name="Picture 8" descr="evidencia.jpg"/>
+                    <pic:cNvPicPr>
+                      <a:picLocks noChangeAspect="true"/>
+                    </pic:cNvPicPr>
+                  </pic:nvPicPr>
+                  <pic:blipFill>
+                    <a:blip r:embed="rId12"/>
+                    <a:stretch>
+                      <a:fillRect/>
+                    </a:stretch>
+                  </pic:blipFill>
+                  <pic:spPr>
+                    <a:xfrm>
+                      <a:off x="0" y="0"/>
+                      <a:ext cx="5715000" cy="3429000"/>
+                    </a:xfrm>
+                    <a:prstGeom prst="rect">
+                      <a:avLst/>
+                    </a:prstGeom>
+                  </pic:spPr>
+                </pic:pic>
+              </a:graphicData>
+            </a:graphic>
+          </wp:inline>
+        </w:drawing>
+        <w:br/>
+        <w:br/>
+        <w:t>Hicimos click en buscar vuelo</w:t>
+        <w:br/>
+        <w:br/>
+        <w:drawing>
+          <wp:inline distT="0" distR="0" distB="0" distL="0">
+            <wp:extent cx="5715000" cy="3429000"/>
+            <wp:docPr id="9" name="Drawing 9" descr="evidencia.jpg"/>
+            <a:graphic xmlns:a="http://schemas.openxmlformats.org/drawingml/2006/main">
+              <a:graphicData uri="http://schemas.openxmlformats.org/drawingml/2006/picture">
+                <pic:pic xmlns:pic="http://schemas.openxmlformats.org/drawingml/2006/picture">
+                  <pic:nvPicPr>
+                    <pic:cNvPr id="0" name="Picture 9" descr="evidencia.jpg"/>
+                    <pic:cNvPicPr>
+                      <a:picLocks noChangeAspect="true"/>
+                    </pic:cNvPicPr>
+                  </pic:nvPicPr>
+                  <pic:blipFill>
+                    <a:blip r:embed="rId13"/>
                     <a:stretch>
                       <a:fillRect/>
                     </a:stretch>

</xml_diff>